<commit_message>
[Modified]: mockup update create promotion
</commit_message>
<xml_diff>
--- a/Báo Cáo/Mockup/Promotion/ST-111.docx
+++ b/Báo Cáo/Mockup/Promotion/ST-111.docx
@@ -662,7 +662,7 @@
                 <v:stroke joinstyle="miter"/>
                 <v:path gradientshapeok="t" o:connecttype="rect"/>
               </v:shapetype>
-              <v:shape id="Text Box 4" o:spid="_x0000_s1026" type="#_x0000_t202" style="position:absolute;margin-left:22.2pt;margin-top:206.8pt;width:32.1pt;height:24.6pt;z-index:251677696;visibility:visible;mso-wrap-style:square;mso-width-percent:0;mso-height-percent:0;mso-wrap-distance-left:9pt;mso-wrap-distance-top:0;mso-wrap-distance-right:9pt;mso-wrap-distance-bottom:0;mso-position-horizontal:absolute;mso-position-horizontal-relative:margin;mso-position-vertical:absolute;mso-position-vertical-relative:text;mso-width-percent:0;mso-height-percent:0;mso-width-relative:margin;mso-height-relative:margin;v-text-anchor:top" o:gfxdata="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" filled="f" stroked="f">
+              <v:shape id="Text Box 4" o:spid="_x0000_s1026" type="#_x0000_t202" style="position:absolute;margin-left:22.2pt;margin-top:206.8pt;width:32.1pt;height:24.6pt;z-index:251677696;visibility:visible;mso-wrap-style:square;mso-width-percent:0;mso-height-percent:0;mso-wrap-distance-left:9pt;mso-wrap-distance-top:0;mso-wrap-distance-right:9pt;mso-wrap-distance-bottom:0;mso-position-horizontal:absolute;mso-position-horizontal-relative:margin;mso-position-vertical:absolute;mso-position-vertical-relative:text;mso-width-percent:0;mso-height-percent:0;mso-width-relative:margin;mso-height-relative:margin;v-text-anchor:top" o:gfxdata="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" filled="f" stroked="f">
                 <v:textbox>
                   <w:txbxContent>
                     <w:p>
@@ -854,7 +854,7 @@
           </mc:Choice>
           <mc:Fallback>
             <w:pict>
-              <v:shape w14:anchorId="1A97E60E" id="Text Box 5" o:spid="_x0000_s1027" type="#_x0000_t202" style="position:absolute;margin-left:395.4pt;margin-top:65.2pt;width:32.15pt;height:23.55pt;z-index:251679744;visibility:visible;mso-wrap-style:square;mso-width-percent:0;mso-height-percent:0;mso-wrap-distance-left:9pt;mso-wrap-distance-top:0;mso-wrap-distance-right:9pt;mso-wrap-distance-bottom:0;mso-position-horizontal:absolute;mso-position-horizontal-relative:margin;mso-position-vertical:absolute;mso-position-vertical-relative:text;mso-width-percent:0;mso-height-percent:0;mso-width-relative:margin;mso-height-relative:margin;v-text-anchor:top" o:gfxdata="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" filled="f" stroked="f">
+              <v:shape w14:anchorId="1A97E60E" id="Text Box 5" o:spid="_x0000_s1027" type="#_x0000_t202" style="position:absolute;margin-left:395.4pt;margin-top:65.2pt;width:32.15pt;height:23.55pt;z-index:251679744;visibility:visible;mso-wrap-style:square;mso-width-percent:0;mso-height-percent:0;mso-wrap-distance-left:9pt;mso-wrap-distance-top:0;mso-wrap-distance-right:9pt;mso-wrap-distance-bottom:0;mso-position-horizontal:absolute;mso-position-horizontal-relative:margin;mso-position-vertical:absolute;mso-position-vertical-relative:text;mso-width-percent:0;mso-height-percent:0;mso-width-relative:margin;mso-height-relative:margin;v-text-anchor:top" o:gfxdata="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" filled="f" stroked="f">
                 <v:textbox>
                   <w:txbxContent>
                     <w:p>
@@ -947,6 +947,7 @@
       <w:r>
         <w:rPr>
           <w:rFonts w:ascii="Times New Roman" w:hAnsi="Times New Roman" w:cs="Times New Roman"/>
+          <w:noProof/>
           <w:sz w:val="26"/>
           <w:szCs w:val="26"/>
         </w:rPr>
@@ -1115,18 +1116,248 @@
         <mc:AlternateContent>
           <mc:Choice Requires="wps">
             <w:drawing>
-              <wp:anchor distT="0" distB="0" distL="114300" distR="114300" simplePos="0" relativeHeight="251691008" behindDoc="0" locked="0" layoutInCell="1" allowOverlap="1" wp14:anchorId="3AA7E033" wp14:editId="71FC1D91">
+              <wp:anchor distT="0" distB="0" distL="114300" distR="114300" simplePos="0" relativeHeight="251691008" behindDoc="0" locked="0" layoutInCell="1" allowOverlap="1" wp14:anchorId="3AA7E033" wp14:editId="5C65994F">
                 <wp:simplePos x="0" y="0"/>
                 <wp:positionH relativeFrom="margin">
-                  <wp:posOffset>3299460</wp:posOffset>
+                  <wp:posOffset>5460018</wp:posOffset>
                 </wp:positionH>
                 <wp:positionV relativeFrom="paragraph">
-                  <wp:posOffset>2644140</wp:posOffset>
+                  <wp:posOffset>1923184</wp:posOffset>
                 </wp:positionV>
                 <wp:extent cx="533400" cy="312420"/>
                 <wp:effectExtent l="0" t="0" r="0" b="0"/>
                 <wp:wrapNone/>
                 <wp:docPr id="25" name="Text Box 25"/>
+                <wp:cNvGraphicFramePr/>
+                <a:graphic xmlns:a="http://schemas.openxmlformats.org/drawingml/2006/main">
+                  <a:graphicData uri="http://schemas.microsoft.com/office/word/2010/wordprocessingShape">
+                    <wps:wsp>
+                      <wps:cNvSpPr txBox="1"/>
+                      <wps:spPr>
+                        <a:xfrm>
+                          <a:off x="0" y="0"/>
+                          <a:ext cx="533400" cy="312420"/>
+                        </a:xfrm>
+                        <a:prstGeom prst="rect">
+                          <a:avLst/>
+                        </a:prstGeom>
+                        <a:noFill/>
+                        <a:ln>
+                          <a:noFill/>
+                        </a:ln>
+                      </wps:spPr>
+                      <wps:txbx>
+                        <w:txbxContent>
+                          <w:p>
+                            <w:pPr>
+                              <w:jc w:val="center"/>
+                              <w:rPr>
+                                <w:rFonts w:ascii="Times New Roman" w:hAnsi="Times New Roman" w:cs="Times New Roman"/>
+                                <w:color w:val="FF0000"/>
+                                <w:sz w:val="24"/>
+                                <w:szCs w:val="24"/>
+                                <w14:shadow w14:blurRad="38100" w14:dist="19050" w14:dir="2700000" w14:sx="100000" w14:sy="100000" w14:kx="0" w14:ky="0" w14:algn="tl">
+                                  <w14:schemeClr w14:val="dk1">
+                                    <w14:alpha w14:val="60000"/>
+                                  </w14:schemeClr>
+                                </w14:shadow>
+                                <w14:textOutline w14:w="0" w14:cap="flat" w14:cmpd="sng" w14:algn="ctr">
+                                  <w14:noFill/>
+                                  <w14:prstDash w14:val="solid"/>
+                                  <w14:round/>
+                                </w14:textOutline>
+                              </w:rPr>
+                            </w:pPr>
+                            <w:r>
+                              <w:rPr>
+                                <w:rFonts w:ascii="Times New Roman" w:hAnsi="Times New Roman" w:cs="Times New Roman"/>
+                                <w:color w:val="FF0000"/>
+                                <w:sz w:val="24"/>
+                                <w:szCs w:val="24"/>
+                                <w14:shadow w14:blurRad="38100" w14:dist="19050" w14:dir="2700000" w14:sx="100000" w14:sy="100000" w14:kx="0" w14:ky="0" w14:algn="tl">
+                                  <w14:schemeClr w14:val="dk1">
+                                    <w14:alpha w14:val="60000"/>
+                                  </w14:schemeClr>
+                                </w14:shadow>
+                                <w14:textOutline w14:w="0" w14:cap="flat" w14:cmpd="sng" w14:algn="ctr">
+                                  <w14:noFill/>
+                                  <w14:prstDash w14:val="solid"/>
+                                  <w14:round/>
+                                </w14:textOutline>
+                              </w:rPr>
+                              <w:t>(</w:t>
+                            </w:r>
+                            <w:r>
+                              <w:rPr>
+                                <w:rFonts w:ascii="Times New Roman" w:hAnsi="Times New Roman" w:cs="Times New Roman"/>
+                                <w:color w:val="FF0000"/>
+                                <w:sz w:val="24"/>
+                                <w:szCs w:val="24"/>
+                                <w14:shadow w14:blurRad="38100" w14:dist="19050" w14:dir="2700000" w14:sx="100000" w14:sy="100000" w14:kx="0" w14:ky="0" w14:algn="tl">
+                                  <w14:schemeClr w14:val="dk1">
+                                    <w14:alpha w14:val="60000"/>
+                                  </w14:schemeClr>
+                                </w14:shadow>
+                                <w14:textOutline w14:w="0" w14:cap="flat" w14:cmpd="sng" w14:algn="ctr">
+                                  <w14:noFill/>
+                                  <w14:prstDash w14:val="solid"/>
+                                  <w14:round/>
+                                </w14:textOutline>
+                              </w:rPr>
+                              <w:t>12</w:t>
+                            </w:r>
+                            <w:r>
+                              <w:rPr>
+                                <w:rFonts w:ascii="Times New Roman" w:hAnsi="Times New Roman" w:cs="Times New Roman"/>
+                                <w:color w:val="FF0000"/>
+                                <w:sz w:val="24"/>
+                                <w:szCs w:val="24"/>
+                                <w14:shadow w14:blurRad="38100" w14:dist="19050" w14:dir="2700000" w14:sx="100000" w14:sy="100000" w14:kx="0" w14:ky="0" w14:algn="tl">
+                                  <w14:schemeClr w14:val="dk1">
+                                    <w14:alpha w14:val="60000"/>
+                                  </w14:schemeClr>
+                                </w14:shadow>
+                                <w14:textOutline w14:w="0" w14:cap="flat" w14:cmpd="sng" w14:algn="ctr">
+                                  <w14:noFill/>
+                                  <w14:prstDash w14:val="solid"/>
+                                  <w14:round/>
+                                </w14:textOutline>
+                              </w:rPr>
+                              <w:t>)</w:t>
+                            </w:r>
+                          </w:p>
+                          <w:p/>
+                        </w:txbxContent>
+                      </wps:txbx>
+                      <wps:bodyPr rot="0" spcFirstLastPara="0" vertOverflow="overflow" horzOverflow="overflow" vert="horz" wrap="square" lIns="91440" tIns="45720" rIns="91440" bIns="45720" numCol="1" spcCol="0" rtlCol="0" fromWordArt="0" anchor="t" anchorCtr="0" forceAA="0" compatLnSpc="1">
+                        <a:prstTxWarp prst="textNoShape">
+                          <a:avLst/>
+                        </a:prstTxWarp>
+                        <a:noAutofit/>
+                      </wps:bodyPr>
+                    </wps:wsp>
+                  </a:graphicData>
+                </a:graphic>
+                <wp14:sizeRelH relativeFrom="margin">
+                  <wp14:pctWidth>0</wp14:pctWidth>
+                </wp14:sizeRelH>
+                <wp14:sizeRelV relativeFrom="margin">
+                  <wp14:pctHeight>0</wp14:pctHeight>
+                </wp14:sizeRelV>
+              </wp:anchor>
+            </w:drawing>
+          </mc:Choice>
+          <mc:Fallback>
+            <w:pict>
+              <v:shape w14:anchorId="3AA7E033" id="Text Box 25" o:spid="_x0000_s1028" type="#_x0000_t202" style="position:absolute;margin-left:429.9pt;margin-top:151.45pt;width:42pt;height:24.6pt;z-index:251691008;visibility:visible;mso-wrap-style:square;mso-width-percent:0;mso-height-percent:0;mso-wrap-distance-left:9pt;mso-wrap-distance-top:0;mso-wrap-distance-right:9pt;mso-wrap-distance-bottom:0;mso-position-horizontal:absolute;mso-position-horizontal-relative:margin;mso-position-vertical:absolute;mso-position-vertical-relative:text;mso-width-percent:0;mso-height-percent:0;mso-width-relative:margin;mso-height-relative:margin;v-text-anchor:top" o:gfxdata="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" filled="f" stroked="f">
+                <v:textbox>
+                  <w:txbxContent>
+                    <w:p>
+                      <w:pPr>
+                        <w:jc w:val="center"/>
+                        <w:rPr>
+                          <w:rFonts w:ascii="Times New Roman" w:hAnsi="Times New Roman" w:cs="Times New Roman"/>
+                          <w:color w:val="FF0000"/>
+                          <w:sz w:val="24"/>
+                          <w:szCs w:val="24"/>
+                          <w14:shadow w14:blurRad="38100" w14:dist="19050" w14:dir="2700000" w14:sx="100000" w14:sy="100000" w14:kx="0" w14:ky="0" w14:algn="tl">
+                            <w14:schemeClr w14:val="dk1">
+                              <w14:alpha w14:val="60000"/>
+                            </w14:schemeClr>
+                          </w14:shadow>
+                          <w14:textOutline w14:w="0" w14:cap="flat" w14:cmpd="sng" w14:algn="ctr">
+                            <w14:noFill/>
+                            <w14:prstDash w14:val="solid"/>
+                            <w14:round/>
+                          </w14:textOutline>
+                        </w:rPr>
+                      </w:pPr>
+                      <w:r>
+                        <w:rPr>
+                          <w:rFonts w:ascii="Times New Roman" w:hAnsi="Times New Roman" w:cs="Times New Roman"/>
+                          <w:color w:val="FF0000"/>
+                          <w:sz w:val="24"/>
+                          <w:szCs w:val="24"/>
+                          <w14:shadow w14:blurRad="38100" w14:dist="19050" w14:dir="2700000" w14:sx="100000" w14:sy="100000" w14:kx="0" w14:ky="0" w14:algn="tl">
+                            <w14:schemeClr w14:val="dk1">
+                              <w14:alpha w14:val="60000"/>
+                            </w14:schemeClr>
+                          </w14:shadow>
+                          <w14:textOutline w14:w="0" w14:cap="flat" w14:cmpd="sng" w14:algn="ctr">
+                            <w14:noFill/>
+                            <w14:prstDash w14:val="solid"/>
+                            <w14:round/>
+                          </w14:textOutline>
+                        </w:rPr>
+                        <w:t>(</w:t>
+                      </w:r>
+                      <w:r>
+                        <w:rPr>
+                          <w:rFonts w:ascii="Times New Roman" w:hAnsi="Times New Roman" w:cs="Times New Roman"/>
+                          <w:color w:val="FF0000"/>
+                          <w:sz w:val="24"/>
+                          <w:szCs w:val="24"/>
+                          <w14:shadow w14:blurRad="38100" w14:dist="19050" w14:dir="2700000" w14:sx="100000" w14:sy="100000" w14:kx="0" w14:ky="0" w14:algn="tl">
+                            <w14:schemeClr w14:val="dk1">
+                              <w14:alpha w14:val="60000"/>
+                            </w14:schemeClr>
+                          </w14:shadow>
+                          <w14:textOutline w14:w="0" w14:cap="flat" w14:cmpd="sng" w14:algn="ctr">
+                            <w14:noFill/>
+                            <w14:prstDash w14:val="solid"/>
+                            <w14:round/>
+                          </w14:textOutline>
+                        </w:rPr>
+                        <w:t>12</w:t>
+                      </w:r>
+                      <w:r>
+                        <w:rPr>
+                          <w:rFonts w:ascii="Times New Roman" w:hAnsi="Times New Roman" w:cs="Times New Roman"/>
+                          <w:color w:val="FF0000"/>
+                          <w:sz w:val="24"/>
+                          <w:szCs w:val="24"/>
+                          <w14:shadow w14:blurRad="38100" w14:dist="19050" w14:dir="2700000" w14:sx="100000" w14:sy="100000" w14:kx="0" w14:ky="0" w14:algn="tl">
+                            <w14:schemeClr w14:val="dk1">
+                              <w14:alpha w14:val="60000"/>
+                            </w14:schemeClr>
+                          </w14:shadow>
+                          <w14:textOutline w14:w="0" w14:cap="flat" w14:cmpd="sng" w14:algn="ctr">
+                            <w14:noFill/>
+                            <w14:prstDash w14:val="solid"/>
+                            <w14:round/>
+                          </w14:textOutline>
+                        </w:rPr>
+                        <w:t>)</w:t>
+                      </w:r>
+                    </w:p>
+                    <w:p/>
+                  </w:txbxContent>
+                </v:textbox>
+                <w10:wrap anchorx="margin"/>
+              </v:shape>
+            </w:pict>
+          </mc:Fallback>
+        </mc:AlternateContent>
+      </w:r>
+      <w:r>
+        <w:rPr>
+          <w:noProof/>
+        </w:rPr>
+        <mc:AlternateContent>
+          <mc:Choice Requires="wps">
+            <w:drawing>
+              <wp:anchor distT="0" distB="0" distL="114300" distR="114300" simplePos="0" relativeHeight="251693056" behindDoc="0" locked="0" layoutInCell="1" allowOverlap="1" wp14:anchorId="424AB376" wp14:editId="794C8A6F">
+                <wp:simplePos x="0" y="0"/>
+                <wp:positionH relativeFrom="margin">
+                  <wp:posOffset>3234806</wp:posOffset>
+                </wp:positionH>
+                <wp:positionV relativeFrom="paragraph">
+                  <wp:posOffset>2943629</wp:posOffset>
+                </wp:positionV>
+                <wp:extent cx="533400" cy="312420"/>
+                <wp:effectExtent l="0" t="0" r="0" b="0"/>
+                <wp:wrapNone/>
+                <wp:docPr id="6" name="Text Box 6"/>
                 <wp:cNvGraphicFramePr/>
                 <a:graphic xmlns:a="http://schemas.openxmlformats.org/drawingml/2006/main">
                   <a:graphicData uri="http://schemas.microsoft.com/office/word/2010/wordprocessingShape">
@@ -1222,7 +1453,7 @@
                                   <w14:round/>
                                 </w14:textOutline>
                               </w:rPr>
-                              <w:t>2</w:t>
+                              <w:t>3</w:t>
                             </w:r>
                             <w:r>
                               <w:rPr>
@@ -1267,7 +1498,7 @@
           </mc:Choice>
           <mc:Fallback>
             <w:pict>
-              <v:shape w14:anchorId="3AA7E033" id="Text Box 25" o:spid="_x0000_s1028" type="#_x0000_t202" style="position:absolute;margin-left:259.8pt;margin-top:208.2pt;width:42pt;height:24.6pt;z-index:251691008;visibility:visible;mso-wrap-style:square;mso-width-percent:0;mso-height-percent:0;mso-wrap-distance-left:9pt;mso-wrap-distance-top:0;mso-wrap-distance-right:9pt;mso-wrap-distance-bottom:0;mso-position-horizontal:absolute;mso-position-horizontal-relative:margin;mso-position-vertical:absolute;mso-position-vertical-relative:text;mso-width-percent:0;mso-height-percent:0;mso-width-relative:margin;mso-height-relative:margin;v-text-anchor:top" o:gfxdata="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" filled="f" stroked="f">
+              <v:shape w14:anchorId="424AB376" id="Text Box 6" o:spid="_x0000_s1029" type="#_x0000_t202" style="position:absolute;margin-left:254.7pt;margin-top:231.8pt;width:42pt;height:24.6pt;z-index:251693056;visibility:visible;mso-wrap-style:square;mso-width-percent:0;mso-height-percent:0;mso-wrap-distance-left:9pt;mso-wrap-distance-top:0;mso-wrap-distance-right:9pt;mso-wrap-distance-bottom:0;mso-position-horizontal:absolute;mso-position-horizontal-relative:margin;mso-position-vertical:absolute;mso-position-vertical-relative:text;mso-width-percent:0;mso-height-percent:0;mso-width-relative:margin;mso-height-relative:margin;v-text-anchor:top" o:gfxdata="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" filled="f" stroked="f">
                 <v:textbox>
                   <w:txbxContent>
                     <w:p>
@@ -1345,7 +1576,7 @@
                             <w14:round/>
                           </w14:textOutline>
                         </w:rPr>
-                        <w:t>2</w:t>
+                        <w:t>3</w:t>
                       </w:r>
                       <w:r>
                         <w:rPr>
@@ -1383,13 +1614,13 @@
         <mc:AlternateContent>
           <mc:Choice Requires="wps">
             <w:drawing>
-              <wp:anchor distT="0" distB="0" distL="114300" distR="114300" simplePos="0" relativeHeight="251688960" behindDoc="0" locked="0" layoutInCell="1" allowOverlap="1" wp14:anchorId="1F6F6A68" wp14:editId="112BF6DD">
+              <wp:anchor distT="0" distB="0" distL="114300" distR="114300" simplePos="0" relativeHeight="251688960" behindDoc="0" locked="0" layoutInCell="1" allowOverlap="1" wp14:anchorId="1F6F6A68" wp14:editId="6125B3DE">
                 <wp:simplePos x="0" y="0"/>
                 <wp:positionH relativeFrom="margin">
-                  <wp:align>right</wp:align>
+                  <wp:posOffset>5229052</wp:posOffset>
                 </wp:positionH>
                 <wp:positionV relativeFrom="paragraph">
-                  <wp:posOffset>1607820</wp:posOffset>
+                  <wp:posOffset>1295400</wp:posOffset>
                 </wp:positionV>
                 <wp:extent cx="533400" cy="312420"/>
                 <wp:effectExtent l="0" t="0" r="0" b="0"/>
@@ -1471,26 +1702,7 @@
                                   <w14:round/>
                                 </w14:textOutline>
                               </w:rPr>
-                              <w:t>1</w:t>
-                            </w:r>
-                            <w:r>
-                              <w:rPr>
-                                <w:rFonts w:ascii="Times New Roman" w:hAnsi="Times New Roman" w:cs="Times New Roman"/>
-                                <w:color w:val="FF0000"/>
-                                <w:sz w:val="24"/>
-                                <w:szCs w:val="24"/>
-                                <w14:shadow w14:blurRad="38100" w14:dist="19050" w14:dir="2700000" w14:sx="100000" w14:sy="100000" w14:kx="0" w14:ky="0" w14:algn="tl">
-                                  <w14:schemeClr w14:val="dk1">
-                                    <w14:alpha w14:val="60000"/>
-                                  </w14:schemeClr>
-                                </w14:shadow>
-                                <w14:textOutline w14:w="0" w14:cap="flat" w14:cmpd="sng" w14:algn="ctr">
-                                  <w14:noFill/>
-                                  <w14:prstDash w14:val="solid"/>
-                                  <w14:round/>
-                                </w14:textOutline>
-                              </w:rPr>
-                              <w:t>1</w:t>
+                              <w:t>11</w:t>
                             </w:r>
                             <w:r>
                               <w:rPr>
@@ -1535,7 +1747,7 @@
           </mc:Choice>
           <mc:Fallback>
             <w:pict>
-              <v:shape w14:anchorId="1F6F6A68" id="Text Box 24" o:spid="_x0000_s1029" type="#_x0000_t202" style="position:absolute;margin-left:-9.2pt;margin-top:126.6pt;width:42pt;height:24.6pt;z-index:251688960;visibility:visible;mso-wrap-style:square;mso-width-percent:0;mso-height-percent:0;mso-wrap-distance-left:9pt;mso-wrap-distance-top:0;mso-wrap-distance-right:9pt;mso-wrap-distance-bottom:0;mso-position-horizontal:right;mso-position-horizontal-relative:margin;mso-position-vertical:absolute;mso-position-vertical-relative:text;mso-width-percent:0;mso-height-percent:0;mso-width-relative:margin;mso-height-relative:margin;v-text-anchor:top" o:gfxdata="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" filled="f" stroked="f">
+              <v:shape w14:anchorId="1F6F6A68" id="Text Box 24" o:spid="_x0000_s1030" type="#_x0000_t202" style="position:absolute;margin-left:411.75pt;margin-top:102pt;width:42pt;height:24.6pt;z-index:251688960;visibility:visible;mso-wrap-style:square;mso-width-percent:0;mso-height-percent:0;mso-wrap-distance-left:9pt;mso-wrap-distance-top:0;mso-wrap-distance-right:9pt;mso-wrap-distance-bottom:0;mso-position-horizontal:absolute;mso-position-horizontal-relative:margin;mso-position-vertical:absolute;mso-position-vertical-relative:text;mso-width-percent:0;mso-height-percent:0;mso-width-relative:margin;mso-height-relative:margin;v-text-anchor:top" o:gfxdata="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" filled="f" stroked="f">
                 <v:textbox>
                   <w:txbxContent>
                     <w:p>
@@ -1594,26 +1806,7 @@
                             <w14:round/>
                           </w14:textOutline>
                         </w:rPr>
-                        <w:t>1</w:t>
-                      </w:r>
-                      <w:r>
-                        <w:rPr>
-                          <w:rFonts w:ascii="Times New Roman" w:hAnsi="Times New Roman" w:cs="Times New Roman"/>
-                          <w:color w:val="FF0000"/>
-                          <w:sz w:val="24"/>
-                          <w:szCs w:val="24"/>
-                          <w14:shadow w14:blurRad="38100" w14:dist="19050" w14:dir="2700000" w14:sx="100000" w14:sy="100000" w14:kx="0" w14:ky="0" w14:algn="tl">
-                            <w14:schemeClr w14:val="dk1">
-                              <w14:alpha w14:val="60000"/>
-                            </w14:schemeClr>
-                          </w14:shadow>
-                          <w14:textOutline w14:w="0" w14:cap="flat" w14:cmpd="sng" w14:algn="ctr">
-                            <w14:noFill/>
-                            <w14:prstDash w14:val="solid"/>
-                            <w14:round/>
-                          </w14:textOutline>
-                        </w:rPr>
-                        <w:t>1</w:t>
+                        <w:t>11</w:t>
                       </w:r>
                       <w:r>
                         <w:rPr>
@@ -1651,13 +1844,13 @@
         <mc:AlternateContent>
           <mc:Choice Requires="wps">
             <w:drawing>
-              <wp:anchor distT="0" distB="0" distL="114300" distR="114300" simplePos="0" relativeHeight="251686912" behindDoc="0" locked="0" layoutInCell="1" allowOverlap="1" wp14:anchorId="665618F4" wp14:editId="034E332A">
+              <wp:anchor distT="0" distB="0" distL="114300" distR="114300" simplePos="0" relativeHeight="251686912" behindDoc="0" locked="0" layoutInCell="1" allowOverlap="1" wp14:anchorId="665618F4" wp14:editId="14DF8C6A">
                 <wp:simplePos x="0" y="0"/>
                 <wp:positionH relativeFrom="margin">
-                  <wp:posOffset>5227320</wp:posOffset>
+                  <wp:posOffset>3980411</wp:posOffset>
                 </wp:positionH>
                 <wp:positionV relativeFrom="paragraph">
-                  <wp:posOffset>1013460</wp:posOffset>
+                  <wp:posOffset>1311333</wp:posOffset>
                 </wp:positionV>
                 <wp:extent cx="533400" cy="312420"/>
                 <wp:effectExtent l="0" t="0" r="0" b="0"/>
@@ -1784,7 +1977,7 @@
           </mc:Choice>
           <mc:Fallback>
             <w:pict>
-              <v:shape w14:anchorId="665618F4" id="Text Box 23" o:spid="_x0000_s1030" type="#_x0000_t202" style="position:absolute;margin-left:411.6pt;margin-top:79.8pt;width:42pt;height:24.6pt;z-index:251686912;visibility:visible;mso-wrap-style:square;mso-width-percent:0;mso-height-percent:0;mso-wrap-distance-left:9pt;mso-wrap-distance-top:0;mso-wrap-distance-right:9pt;mso-wrap-distance-bottom:0;mso-position-horizontal:absolute;mso-position-horizontal-relative:margin;mso-position-vertical:absolute;mso-position-vertical-relative:text;mso-width-percent:0;mso-height-percent:0;mso-width-relative:margin;mso-height-relative:margin;v-text-anchor:top" o:gfxdata="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" filled="f" stroked="f">
+              <v:shape w14:anchorId="665618F4" id="Text Box 23" o:spid="_x0000_s1031" type="#_x0000_t202" style="position:absolute;margin-left:313.4pt;margin-top:103.25pt;width:42pt;height:24.6pt;z-index:251686912;visibility:visible;mso-wrap-style:square;mso-width-percent:0;mso-height-percent:0;mso-wrap-distance-left:9pt;mso-wrap-distance-top:0;mso-wrap-distance-right:9pt;mso-wrap-distance-bottom:0;mso-position-horizontal:absolute;mso-position-horizontal-relative:margin;mso-position-vertical:absolute;mso-position-vertical-relative:text;mso-width-percent:0;mso-height-percent:0;mso-width-relative:margin;mso-height-relative:margin;v-text-anchor:top" o:gfxdata="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" filled="f" stroked="f">
                 <v:textbox>
                   <w:txbxContent>
                     <w:p>
@@ -1881,13 +2074,13 @@
         <mc:AlternateContent>
           <mc:Choice Requires="wps">
             <w:drawing>
-              <wp:anchor distT="0" distB="0" distL="114300" distR="114300" simplePos="0" relativeHeight="251675648" behindDoc="0" locked="0" layoutInCell="1" allowOverlap="1" wp14:anchorId="18C31538" wp14:editId="37EB1BD2">
+              <wp:anchor distT="0" distB="0" distL="114300" distR="114300" simplePos="0" relativeHeight="251675648" behindDoc="0" locked="0" layoutInCell="1" allowOverlap="1" wp14:anchorId="18C31538" wp14:editId="51B3E70D">
                 <wp:simplePos x="0" y="0"/>
                 <wp:positionH relativeFrom="margin">
-                  <wp:posOffset>4069080</wp:posOffset>
+                  <wp:posOffset>4844935</wp:posOffset>
                 </wp:positionH>
                 <wp:positionV relativeFrom="paragraph">
-                  <wp:posOffset>1016635</wp:posOffset>
+                  <wp:posOffset>1072053</wp:posOffset>
                 </wp:positionV>
                 <wp:extent cx="408214" cy="299357"/>
                 <wp:effectExtent l="0" t="0" r="0" b="5715"/>
@@ -2014,7 +2207,7 @@
           </mc:Choice>
           <mc:Fallback>
             <w:pict>
-              <v:shape w14:anchorId="18C31538" id="Text Box 18" o:spid="_x0000_s1031" type="#_x0000_t202" style="position:absolute;margin-left:320.4pt;margin-top:80.05pt;width:32.15pt;height:23.55pt;z-index:251675648;visibility:visible;mso-wrap-style:square;mso-width-percent:0;mso-height-percent:0;mso-wrap-distance-left:9pt;mso-wrap-distance-top:0;mso-wrap-distance-right:9pt;mso-wrap-distance-bottom:0;mso-position-horizontal:absolute;mso-position-horizontal-relative:margin;mso-position-vertical:absolute;mso-position-vertical-relative:text;mso-width-percent:0;mso-height-percent:0;mso-width-relative:margin;mso-height-relative:margin;v-text-anchor:top" o:gfxdata="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" filled="f" stroked="f">
+              <v:shape w14:anchorId="18C31538" id="Text Box 18" o:spid="_x0000_s1032" type="#_x0000_t202" style="position:absolute;margin-left:381.5pt;margin-top:84.4pt;width:32.15pt;height:23.55pt;z-index:251675648;visibility:visible;mso-wrap-style:square;mso-width-percent:0;mso-height-percent:0;mso-wrap-distance-left:9pt;mso-wrap-distance-top:0;mso-wrap-distance-right:9pt;mso-wrap-distance-bottom:0;mso-position-horizontal:absolute;mso-position-horizontal-relative:margin;mso-position-vertical:absolute;mso-position-vertical-relative:text;mso-width-percent:0;mso-height-percent:0;mso-width-relative:margin;mso-height-relative:margin;v-text-anchor:top" o:gfxdata="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" filled="f" stroked="f">
                 <v:textbox>
                   <w:txbxContent>
                     <w:p>
@@ -2111,13 +2304,13 @@
         <mc:AlternateContent>
           <mc:Choice Requires="wps">
             <w:drawing>
-              <wp:anchor distT="0" distB="0" distL="114300" distR="114300" simplePos="0" relativeHeight="251673600" behindDoc="0" locked="0" layoutInCell="1" allowOverlap="1" wp14:anchorId="742464CE" wp14:editId="3A81824C">
+              <wp:anchor distT="0" distB="0" distL="114300" distR="114300" simplePos="0" relativeHeight="251673600" behindDoc="0" locked="0" layoutInCell="1" allowOverlap="1" wp14:anchorId="742464CE" wp14:editId="708FE96B">
                 <wp:simplePos x="0" y="0"/>
                 <wp:positionH relativeFrom="margin">
-                  <wp:posOffset>4899660</wp:posOffset>
+                  <wp:posOffset>4844242</wp:posOffset>
                 </wp:positionH>
                 <wp:positionV relativeFrom="paragraph">
-                  <wp:posOffset>808355</wp:posOffset>
+                  <wp:posOffset>801428</wp:posOffset>
                 </wp:positionV>
                 <wp:extent cx="408214" cy="299357"/>
                 <wp:effectExtent l="0" t="0" r="0" b="5715"/>
@@ -2244,7 +2437,7 @@
           </mc:Choice>
           <mc:Fallback>
             <w:pict>
-              <v:shape w14:anchorId="742464CE" id="Text Box 14" o:spid="_x0000_s1032" type="#_x0000_t202" style="position:absolute;margin-left:385.8pt;margin-top:63.65pt;width:32.15pt;height:23.55pt;z-index:251673600;visibility:visible;mso-wrap-style:square;mso-width-percent:0;mso-height-percent:0;mso-wrap-distance-left:9pt;mso-wrap-distance-top:0;mso-wrap-distance-right:9pt;mso-wrap-distance-bottom:0;mso-position-horizontal:absolute;mso-position-horizontal-relative:margin;mso-position-vertical:absolute;mso-position-vertical-relative:text;mso-width-percent:0;mso-height-percent:0;mso-width-relative:margin;mso-height-relative:margin;v-text-anchor:top" o:gfxdata="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" filled="f" stroked="f">
+              <v:shape w14:anchorId="742464CE" id="Text Box 14" o:spid="_x0000_s1033" type="#_x0000_t202" style="position:absolute;margin-left:381.45pt;margin-top:63.1pt;width:32.15pt;height:23.55pt;z-index:251673600;visibility:visible;mso-wrap-style:square;mso-width-percent:0;mso-height-percent:0;mso-wrap-distance-left:9pt;mso-wrap-distance-top:0;mso-wrap-distance-right:9pt;mso-wrap-distance-bottom:0;mso-position-horizontal:absolute;mso-position-horizontal-relative:margin;mso-position-vertical:absolute;mso-position-vertical-relative:text;mso-width-percent:0;mso-height-percent:0;mso-width-relative:margin;mso-height-relative:margin;v-text-anchor:top" o:gfxdata="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" filled="f" stroked="f">
                 <v:textbox>
                   <w:txbxContent>
                     <w:p>
@@ -2341,13 +2534,13 @@
         <mc:AlternateContent>
           <mc:Choice Requires="wps">
             <w:drawing>
-              <wp:anchor distT="0" distB="0" distL="114300" distR="114300" simplePos="0" relativeHeight="251671552" behindDoc="0" locked="0" layoutInCell="1" allowOverlap="1" wp14:anchorId="55D66A0F" wp14:editId="1F06D4F7">
+              <wp:anchor distT="0" distB="0" distL="114300" distR="114300" simplePos="0" relativeHeight="251671552" behindDoc="0" locked="0" layoutInCell="1" allowOverlap="1" wp14:anchorId="55D66A0F" wp14:editId="4B79B406">
                 <wp:simplePos x="0" y="0"/>
                 <wp:positionH relativeFrom="margin">
-                  <wp:posOffset>4937125</wp:posOffset>
+                  <wp:posOffset>4819304</wp:posOffset>
                 </wp:positionH>
                 <wp:positionV relativeFrom="paragraph">
-                  <wp:posOffset>570230</wp:posOffset>
+                  <wp:posOffset>564515</wp:posOffset>
                 </wp:positionV>
                 <wp:extent cx="408214" cy="299357"/>
                 <wp:effectExtent l="0" t="0" r="0" b="5715"/>
@@ -2474,7 +2667,7 @@
           </mc:Choice>
           <mc:Fallback>
             <w:pict>
-              <v:shape w14:anchorId="55D66A0F" id="Text Box 13" o:spid="_x0000_s1033" type="#_x0000_t202" style="position:absolute;margin-left:388.75pt;margin-top:44.9pt;width:32.15pt;height:23.55pt;z-index:251671552;visibility:visible;mso-wrap-style:square;mso-width-percent:0;mso-height-percent:0;mso-wrap-distance-left:9pt;mso-wrap-distance-top:0;mso-wrap-distance-right:9pt;mso-wrap-distance-bottom:0;mso-position-horizontal:absolute;mso-position-horizontal-relative:margin;mso-position-vertical:absolute;mso-position-vertical-relative:text;mso-width-percent:0;mso-height-percent:0;mso-width-relative:margin;mso-height-relative:margin;v-text-anchor:top" o:gfxdata="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" filled="f" stroked="f">
+              <v:shape w14:anchorId="55D66A0F" id="Text Box 13" o:spid="_x0000_s1034" type="#_x0000_t202" style="position:absolute;margin-left:379.45pt;margin-top:44.45pt;width:32.15pt;height:23.55pt;z-index:251671552;visibility:visible;mso-wrap-style:square;mso-width-percent:0;mso-height-percent:0;mso-wrap-distance-left:9pt;mso-wrap-distance-top:0;mso-wrap-distance-right:9pt;mso-wrap-distance-bottom:0;mso-position-horizontal:absolute;mso-position-horizontal-relative:margin;mso-position-vertical:absolute;mso-position-vertical-relative:text;mso-width-percent:0;mso-height-percent:0;mso-width-relative:margin;mso-height-relative:margin;v-text-anchor:top" o:gfxdata="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" filled="f" stroked="f">
                 <v:textbox>
                   <w:txbxContent>
                     <w:p>
@@ -2571,13 +2764,13 @@
         <mc:AlternateContent>
           <mc:Choice Requires="wps">
             <w:drawing>
-              <wp:anchor distT="0" distB="0" distL="114300" distR="114300" simplePos="0" relativeHeight="251669504" behindDoc="0" locked="0" layoutInCell="1" allowOverlap="1" wp14:anchorId="20FE6C52" wp14:editId="20AFE7E3">
+              <wp:anchor distT="0" distB="0" distL="114300" distR="114300" simplePos="0" relativeHeight="251669504" behindDoc="0" locked="0" layoutInCell="1" allowOverlap="1" wp14:anchorId="20FE6C52" wp14:editId="6DDEA907">
                 <wp:simplePos x="0" y="0"/>
                 <wp:positionH relativeFrom="margin">
-                  <wp:posOffset>4939030</wp:posOffset>
+                  <wp:posOffset>4822306</wp:posOffset>
                 </wp:positionH>
                 <wp:positionV relativeFrom="paragraph">
-                  <wp:posOffset>306070</wp:posOffset>
+                  <wp:posOffset>312997</wp:posOffset>
                 </wp:positionV>
                 <wp:extent cx="408214" cy="299357"/>
                 <wp:effectExtent l="0" t="0" r="0" b="5715"/>
@@ -2704,7 +2897,7 @@
           </mc:Choice>
           <mc:Fallback>
             <w:pict>
-              <v:shape w14:anchorId="20FE6C52" id="Text Box 12" o:spid="_x0000_s1034" type="#_x0000_t202" style="position:absolute;margin-left:388.9pt;margin-top:24.1pt;width:32.15pt;height:23.55pt;z-index:251669504;visibility:visible;mso-wrap-style:square;mso-width-percent:0;mso-height-percent:0;mso-wrap-distance-left:9pt;mso-wrap-distance-top:0;mso-wrap-distance-right:9pt;mso-wrap-distance-bottom:0;mso-position-horizontal:absolute;mso-position-horizontal-relative:margin;mso-position-vertical:absolute;mso-position-vertical-relative:text;mso-width-percent:0;mso-height-percent:0;mso-width-relative:margin;mso-height-relative:margin;v-text-anchor:top" o:gfxdata="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" filled="f" stroked="f">
+              <v:shape w14:anchorId="20FE6C52" id="Text Box 12" o:spid="_x0000_s1035" type="#_x0000_t202" style="position:absolute;margin-left:379.7pt;margin-top:24.65pt;width:32.15pt;height:23.55pt;z-index:251669504;visibility:visible;mso-wrap-style:square;mso-width-percent:0;mso-height-percent:0;mso-wrap-distance-left:9pt;mso-wrap-distance-top:0;mso-wrap-distance-right:9pt;mso-wrap-distance-bottom:0;mso-position-horizontal:absolute;mso-position-horizontal-relative:margin;mso-position-vertical:absolute;mso-position-vertical-relative:text;mso-width-percent:0;mso-height-percent:0;mso-width-relative:margin;mso-height-relative:margin;v-text-anchor:top" o:gfxdata="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" filled="f" stroked="f">
                 <v:textbox>
                   <w:txbxContent>
                     <w:p>
@@ -2764,6 +2957,236 @@
                           </w14:textOutline>
                         </w:rPr>
                         <w:t>6</w:t>
+                      </w:r>
+                      <w:r>
+                        <w:rPr>
+                          <w:rFonts w:ascii="Times New Roman" w:hAnsi="Times New Roman" w:cs="Times New Roman"/>
+                          <w:color w:val="FF0000"/>
+                          <w:sz w:val="24"/>
+                          <w:szCs w:val="24"/>
+                          <w14:shadow w14:blurRad="38100" w14:dist="19050" w14:dir="2700000" w14:sx="100000" w14:sy="100000" w14:kx="0" w14:ky="0" w14:algn="tl">
+                            <w14:schemeClr w14:val="dk1">
+                              <w14:alpha w14:val="60000"/>
+                            </w14:schemeClr>
+                          </w14:shadow>
+                          <w14:textOutline w14:w="0" w14:cap="flat" w14:cmpd="sng" w14:algn="ctr">
+                            <w14:noFill/>
+                            <w14:prstDash w14:val="solid"/>
+                            <w14:round/>
+                          </w14:textOutline>
+                        </w:rPr>
+                        <w:t>)</w:t>
+                      </w:r>
+                    </w:p>
+                    <w:p/>
+                  </w:txbxContent>
+                </v:textbox>
+                <w10:wrap anchorx="margin"/>
+              </v:shape>
+            </w:pict>
+          </mc:Fallback>
+        </mc:AlternateContent>
+      </w:r>
+      <w:r>
+        <w:rPr>
+          <w:noProof/>
+        </w:rPr>
+        <mc:AlternateContent>
+          <mc:Choice Requires="wps">
+            <w:drawing>
+              <wp:anchor distT="0" distB="0" distL="114300" distR="114300" simplePos="0" relativeHeight="251684864" behindDoc="0" locked="0" layoutInCell="1" allowOverlap="1" wp14:anchorId="16A3A265" wp14:editId="1C974131">
+                <wp:simplePos x="0" y="0"/>
+                <wp:positionH relativeFrom="margin">
+                  <wp:posOffset>2224693</wp:posOffset>
+                </wp:positionH>
+                <wp:positionV relativeFrom="paragraph">
+                  <wp:posOffset>584143</wp:posOffset>
+                </wp:positionV>
+                <wp:extent cx="408214" cy="299357"/>
+                <wp:effectExtent l="0" t="0" r="0" b="5715"/>
+                <wp:wrapNone/>
+                <wp:docPr id="15" name="Text Box 15"/>
+                <wp:cNvGraphicFramePr/>
+                <a:graphic xmlns:a="http://schemas.openxmlformats.org/drawingml/2006/main">
+                  <a:graphicData uri="http://schemas.microsoft.com/office/word/2010/wordprocessingShape">
+                    <wps:wsp>
+                      <wps:cNvSpPr txBox="1"/>
+                      <wps:spPr>
+                        <a:xfrm>
+                          <a:off x="0" y="0"/>
+                          <a:ext cx="408214" cy="299357"/>
+                        </a:xfrm>
+                        <a:prstGeom prst="rect">
+                          <a:avLst/>
+                        </a:prstGeom>
+                        <a:noFill/>
+                        <a:ln>
+                          <a:noFill/>
+                        </a:ln>
+                      </wps:spPr>
+                      <wps:txbx>
+                        <w:txbxContent>
+                          <w:p>
+                            <w:pPr>
+                              <w:jc w:val="center"/>
+                              <w:rPr>
+                                <w:rFonts w:ascii="Times New Roman" w:hAnsi="Times New Roman" w:cs="Times New Roman"/>
+                                <w:color w:val="FF0000"/>
+                                <w:sz w:val="24"/>
+                                <w:szCs w:val="24"/>
+                                <w14:shadow w14:blurRad="38100" w14:dist="19050" w14:dir="2700000" w14:sx="100000" w14:sy="100000" w14:kx="0" w14:ky="0" w14:algn="tl">
+                                  <w14:schemeClr w14:val="dk1">
+                                    <w14:alpha w14:val="60000"/>
+                                  </w14:schemeClr>
+                                </w14:shadow>
+                                <w14:textOutline w14:w="0" w14:cap="flat" w14:cmpd="sng" w14:algn="ctr">
+                                  <w14:noFill/>
+                                  <w14:prstDash w14:val="solid"/>
+                                  <w14:round/>
+                                </w14:textOutline>
+                              </w:rPr>
+                            </w:pPr>
+                            <w:r>
+                              <w:rPr>
+                                <w:rFonts w:ascii="Times New Roman" w:hAnsi="Times New Roman" w:cs="Times New Roman"/>
+                                <w:color w:val="FF0000"/>
+                                <w:sz w:val="24"/>
+                                <w:szCs w:val="24"/>
+                                <w14:shadow w14:blurRad="38100" w14:dist="19050" w14:dir="2700000" w14:sx="100000" w14:sy="100000" w14:kx="0" w14:ky="0" w14:algn="tl">
+                                  <w14:schemeClr w14:val="dk1">
+                                    <w14:alpha w14:val="60000"/>
+                                  </w14:schemeClr>
+                                </w14:shadow>
+                                <w14:textOutline w14:w="0" w14:cap="flat" w14:cmpd="sng" w14:algn="ctr">
+                                  <w14:noFill/>
+                                  <w14:prstDash w14:val="solid"/>
+                                  <w14:round/>
+                                </w14:textOutline>
+                              </w:rPr>
+                              <w:t>(</w:t>
+                            </w:r>
+                            <w:r>
+                              <w:rPr>
+                                <w:rFonts w:ascii="Times New Roman" w:hAnsi="Times New Roman" w:cs="Times New Roman"/>
+                                <w:color w:val="FF0000"/>
+                                <w:sz w:val="24"/>
+                                <w:szCs w:val="24"/>
+                                <w14:shadow w14:blurRad="38100" w14:dist="19050" w14:dir="2700000" w14:sx="100000" w14:sy="100000" w14:kx="0" w14:ky="0" w14:algn="tl">
+                                  <w14:schemeClr w14:val="dk1">
+                                    <w14:alpha w14:val="60000"/>
+                                  </w14:schemeClr>
+                                </w14:shadow>
+                                <w14:textOutline w14:w="0" w14:cap="flat" w14:cmpd="sng" w14:algn="ctr">
+                                  <w14:noFill/>
+                                  <w14:prstDash w14:val="solid"/>
+                                  <w14:round/>
+                                </w14:textOutline>
+                              </w:rPr>
+                              <w:t>2</w:t>
+                            </w:r>
+                            <w:r>
+                              <w:rPr>
+                                <w:rFonts w:ascii="Times New Roman" w:hAnsi="Times New Roman" w:cs="Times New Roman"/>
+                                <w:color w:val="FF0000"/>
+                                <w:sz w:val="24"/>
+                                <w:szCs w:val="24"/>
+                                <w14:shadow w14:blurRad="38100" w14:dist="19050" w14:dir="2700000" w14:sx="100000" w14:sy="100000" w14:kx="0" w14:ky="0" w14:algn="tl">
+                                  <w14:schemeClr w14:val="dk1">
+                                    <w14:alpha w14:val="60000"/>
+                                  </w14:schemeClr>
+                                </w14:shadow>
+                                <w14:textOutline w14:w="0" w14:cap="flat" w14:cmpd="sng" w14:algn="ctr">
+                                  <w14:noFill/>
+                                  <w14:prstDash w14:val="solid"/>
+                                  <w14:round/>
+                                </w14:textOutline>
+                              </w:rPr>
+                              <w:t>)</w:t>
+                            </w:r>
+                          </w:p>
+                          <w:p/>
+                        </w:txbxContent>
+                      </wps:txbx>
+                      <wps:bodyPr rot="0" spcFirstLastPara="0" vertOverflow="overflow" horzOverflow="overflow" vert="horz" wrap="square" lIns="91440" tIns="45720" rIns="91440" bIns="45720" numCol="1" spcCol="0" rtlCol="0" fromWordArt="0" anchor="t" anchorCtr="0" forceAA="0" compatLnSpc="1">
+                        <a:prstTxWarp prst="textNoShape">
+                          <a:avLst/>
+                        </a:prstTxWarp>
+                        <a:noAutofit/>
+                      </wps:bodyPr>
+                    </wps:wsp>
+                  </a:graphicData>
+                </a:graphic>
+                <wp14:sizeRelH relativeFrom="margin">
+                  <wp14:pctWidth>0</wp14:pctWidth>
+                </wp14:sizeRelH>
+                <wp14:sizeRelV relativeFrom="margin">
+                  <wp14:pctHeight>0</wp14:pctHeight>
+                </wp14:sizeRelV>
+              </wp:anchor>
+            </w:drawing>
+          </mc:Choice>
+          <mc:Fallback>
+            <w:pict>
+              <v:shape w14:anchorId="16A3A265" id="Text Box 15" o:spid="_x0000_s1036" type="#_x0000_t202" style="position:absolute;margin-left:175.15pt;margin-top:46pt;width:32.15pt;height:23.55pt;z-index:251684864;visibility:visible;mso-wrap-style:square;mso-width-percent:0;mso-height-percent:0;mso-wrap-distance-left:9pt;mso-wrap-distance-top:0;mso-wrap-distance-right:9pt;mso-wrap-distance-bottom:0;mso-position-horizontal:absolute;mso-position-horizontal-relative:margin;mso-position-vertical:absolute;mso-position-vertical-relative:text;mso-width-percent:0;mso-height-percent:0;mso-width-relative:margin;mso-height-relative:margin;v-text-anchor:top" o:gfxdata="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" filled="f" stroked="f">
+                <v:textbox>
+                  <w:txbxContent>
+                    <w:p>
+                      <w:pPr>
+                        <w:jc w:val="center"/>
+                        <w:rPr>
+                          <w:rFonts w:ascii="Times New Roman" w:hAnsi="Times New Roman" w:cs="Times New Roman"/>
+                          <w:color w:val="FF0000"/>
+                          <w:sz w:val="24"/>
+                          <w:szCs w:val="24"/>
+                          <w14:shadow w14:blurRad="38100" w14:dist="19050" w14:dir="2700000" w14:sx="100000" w14:sy="100000" w14:kx="0" w14:ky="0" w14:algn="tl">
+                            <w14:schemeClr w14:val="dk1">
+                              <w14:alpha w14:val="60000"/>
+                            </w14:schemeClr>
+                          </w14:shadow>
+                          <w14:textOutline w14:w="0" w14:cap="flat" w14:cmpd="sng" w14:algn="ctr">
+                            <w14:noFill/>
+                            <w14:prstDash w14:val="solid"/>
+                            <w14:round/>
+                          </w14:textOutline>
+                        </w:rPr>
+                      </w:pPr>
+                      <w:r>
+                        <w:rPr>
+                          <w:rFonts w:ascii="Times New Roman" w:hAnsi="Times New Roman" w:cs="Times New Roman"/>
+                          <w:color w:val="FF0000"/>
+                          <w:sz w:val="24"/>
+                          <w:szCs w:val="24"/>
+                          <w14:shadow w14:blurRad="38100" w14:dist="19050" w14:dir="2700000" w14:sx="100000" w14:sy="100000" w14:kx="0" w14:ky="0" w14:algn="tl">
+                            <w14:schemeClr w14:val="dk1">
+                              <w14:alpha w14:val="60000"/>
+                            </w14:schemeClr>
+                          </w14:shadow>
+                          <w14:textOutline w14:w="0" w14:cap="flat" w14:cmpd="sng" w14:algn="ctr">
+                            <w14:noFill/>
+                            <w14:prstDash w14:val="solid"/>
+                            <w14:round/>
+                          </w14:textOutline>
+                        </w:rPr>
+                        <w:t>(</w:t>
+                      </w:r>
+                      <w:r>
+                        <w:rPr>
+                          <w:rFonts w:ascii="Times New Roman" w:hAnsi="Times New Roman" w:cs="Times New Roman"/>
+                          <w:color w:val="FF0000"/>
+                          <w:sz w:val="24"/>
+                          <w:szCs w:val="24"/>
+                          <w14:shadow w14:blurRad="38100" w14:dist="19050" w14:dir="2700000" w14:sx="100000" w14:sy="100000" w14:kx="0" w14:ky="0" w14:algn="tl">
+                            <w14:schemeClr w14:val="dk1">
+                              <w14:alpha w14:val="60000"/>
+                            </w14:schemeClr>
+                          </w14:shadow>
+                          <w14:textOutline w14:w="0" w14:cap="flat" w14:cmpd="sng" w14:algn="ctr">
+                            <w14:noFill/>
+                            <w14:prstDash w14:val="solid"/>
+                            <w14:round/>
+                          </w14:textOutline>
+                        </w:rPr>
+                        <w:t>2</w:t>
                       </w:r>
                       <w:r>
                         <w:rPr>
@@ -2934,7 +3357,7 @@
           </mc:Choice>
           <mc:Fallback>
             <w:pict>
-              <v:shape w14:anchorId="554042D3" id="Text Box 11" o:spid="_x0000_s1035" type="#_x0000_t202" style="position:absolute;margin-left:174.6pt;margin-top:130.95pt;width:32.15pt;height:23.55pt;z-index:251667456;visibility:visible;mso-wrap-style:square;mso-width-percent:0;mso-height-percent:0;mso-wrap-distance-left:9pt;mso-wrap-distance-top:0;mso-wrap-distance-right:9pt;mso-wrap-distance-bottom:0;mso-position-horizontal:absolute;mso-position-horizontal-relative:margin;mso-position-vertical:absolute;mso-position-vertical-relative:text;mso-width-percent:0;mso-height-percent:0;mso-width-relative:margin;mso-height-relative:margin;v-text-anchor:top" o:gfxdata="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" filled="f" stroked="f">
+              <v:shape w14:anchorId="554042D3" id="Text Box 11" o:spid="_x0000_s1037" type="#_x0000_t202" style="position:absolute;margin-left:174.6pt;margin-top:130.95pt;width:32.15pt;height:23.55pt;z-index:251667456;visibility:visible;mso-wrap-style:square;mso-width-percent:0;mso-height-percent:0;mso-wrap-distance-left:9pt;mso-wrap-distance-top:0;mso-wrap-distance-right:9pt;mso-wrap-distance-bottom:0;mso-position-horizontal:absolute;mso-position-horizontal-relative:margin;mso-position-vertical:absolute;mso-position-vertical-relative:text;mso-width-percent:0;mso-height-percent:0;mso-width-relative:margin;mso-height-relative:margin;v-text-anchor:top" o:gfxdata="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" filled="f" stroked="f">
                 <v:textbox>
                   <w:txbxContent>
                     <w:p>
@@ -3164,7 +3587,7 @@
           </mc:Choice>
           <mc:Fallback>
             <w:pict>
-              <v:shape w14:anchorId="7F7BA890" id="Text Box 10" o:spid="_x0000_s1036" type="#_x0000_t202" style="position:absolute;margin-left:142.75pt;margin-top:83.7pt;width:32.15pt;height:23.55pt;z-index:251665408;visibility:visible;mso-wrap-style:square;mso-width-percent:0;mso-height-percent:0;mso-wrap-distance-left:9pt;mso-wrap-distance-top:0;mso-wrap-distance-right:9pt;mso-wrap-distance-bottom:0;mso-position-horizontal:absolute;mso-position-horizontal-relative:margin;mso-position-vertical:absolute;mso-position-vertical-relative:text;mso-width-percent:0;mso-height-percent:0;mso-width-relative:margin;mso-height-relative:margin;v-text-anchor:top" o:gfxdata="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" filled="f" stroked="f">
+              <v:shape w14:anchorId="7F7BA890" id="Text Box 10" o:spid="_x0000_s1038" type="#_x0000_t202" style="position:absolute;margin-left:142.75pt;margin-top:83.7pt;width:32.15pt;height:23.55pt;z-index:251665408;visibility:visible;mso-wrap-style:square;mso-width-percent:0;mso-height-percent:0;mso-wrap-distance-left:9pt;mso-wrap-distance-top:0;mso-wrap-distance-right:9pt;mso-wrap-distance-bottom:0;mso-position-horizontal:absolute;mso-position-horizontal-relative:margin;mso-position-vertical:absolute;mso-position-vertical-relative:text;mso-width-percent:0;mso-height-percent:0;mso-width-relative:margin;mso-height-relative:margin;v-text-anchor:top" o:gfxdata="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" filled="f" stroked="f">
                 <v:textbox>
                   <w:txbxContent>
                     <w:p>
@@ -3261,7 +3684,7 @@
         <mc:AlternateContent>
           <mc:Choice Requires="wps">
             <w:drawing>
-              <wp:anchor distT="0" distB="0" distL="114300" distR="114300" simplePos="0" relativeHeight="251663360" behindDoc="0" locked="0" layoutInCell="1" allowOverlap="1" wp14:anchorId="6BCB0DB2" wp14:editId="5B30BACA">
+              <wp:anchor distT="0" distB="0" distL="114300" distR="114300" simplePos="0" relativeHeight="251663360" behindDoc="0" locked="0" layoutInCell="1" allowOverlap="1" wp14:anchorId="6BCB0DB2" wp14:editId="6C625E00">
                 <wp:simplePos x="0" y="0"/>
                 <wp:positionH relativeFrom="margin">
                   <wp:posOffset>1807210</wp:posOffset>
@@ -3394,7 +3817,7 @@
           </mc:Choice>
           <mc:Fallback>
             <w:pict>
-              <v:shape w14:anchorId="6BCB0DB2" id="Text Box 9" o:spid="_x0000_s1037" type="#_x0000_t202" style="position:absolute;margin-left:142.3pt;margin-top:64.9pt;width:32.15pt;height:23.55pt;z-index:251663360;visibility:visible;mso-wrap-style:square;mso-width-percent:0;mso-height-percent:0;mso-wrap-distance-left:9pt;mso-wrap-distance-top:0;mso-wrap-distance-right:9pt;mso-wrap-distance-bottom:0;mso-position-horizontal:absolute;mso-position-horizontal-relative:margin;mso-position-vertical:absolute;mso-position-vertical-relative:text;mso-width-percent:0;mso-height-percent:0;mso-width-relative:margin;mso-height-relative:margin;v-text-anchor:top" o:gfxdata="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" filled="f" stroked="f">
+              <v:shape w14:anchorId="6BCB0DB2" id="Text Box 9" o:spid="_x0000_s1039" type="#_x0000_t202" style="position:absolute;margin-left:142.3pt;margin-top:64.9pt;width:32.15pt;height:23.55pt;z-index:251663360;visibility:visible;mso-wrap-style:square;mso-width-percent:0;mso-height-percent:0;mso-wrap-distance-left:9pt;mso-wrap-distance-top:0;mso-wrap-distance-right:9pt;mso-wrap-distance-bottom:0;mso-position-horizontal:absolute;mso-position-horizontal-relative:margin;mso-position-vertical:absolute;mso-position-vertical-relative:text;mso-width-percent:0;mso-height-percent:0;mso-width-relative:margin;mso-height-relative:margin;v-text-anchor:top" o:gfxdata="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" filled="f" stroked="f">
                 <v:textbox>
                   <w:txbxContent>
                     <w:p>
@@ -3454,236 +3877,6 @@
                           </w14:textOutline>
                         </w:rPr>
                         <w:t>3</w:t>
-                      </w:r>
-                      <w:r>
-                        <w:rPr>
-                          <w:rFonts w:ascii="Times New Roman" w:hAnsi="Times New Roman" w:cs="Times New Roman"/>
-                          <w:color w:val="FF0000"/>
-                          <w:sz w:val="24"/>
-                          <w:szCs w:val="24"/>
-                          <w14:shadow w14:blurRad="38100" w14:dist="19050" w14:dir="2700000" w14:sx="100000" w14:sy="100000" w14:kx="0" w14:ky="0" w14:algn="tl">
-                            <w14:schemeClr w14:val="dk1">
-                              <w14:alpha w14:val="60000"/>
-                            </w14:schemeClr>
-                          </w14:shadow>
-                          <w14:textOutline w14:w="0" w14:cap="flat" w14:cmpd="sng" w14:algn="ctr">
-                            <w14:noFill/>
-                            <w14:prstDash w14:val="solid"/>
-                            <w14:round/>
-                          </w14:textOutline>
-                        </w:rPr>
-                        <w:t>)</w:t>
-                      </w:r>
-                    </w:p>
-                    <w:p/>
-                  </w:txbxContent>
-                </v:textbox>
-                <w10:wrap anchorx="margin"/>
-              </v:shape>
-            </w:pict>
-          </mc:Fallback>
-        </mc:AlternateContent>
-      </w:r>
-      <w:r>
-        <w:rPr>
-          <w:noProof/>
-        </w:rPr>
-        <mc:AlternateContent>
-          <mc:Choice Requires="wps">
-            <w:drawing>
-              <wp:anchor distT="0" distB="0" distL="114300" distR="114300" simplePos="0" relativeHeight="251684864" behindDoc="0" locked="0" layoutInCell="1" allowOverlap="1" wp14:anchorId="16A3A265" wp14:editId="4B753E38">
-                <wp:simplePos x="0" y="0"/>
-                <wp:positionH relativeFrom="margin">
-                  <wp:posOffset>2232660</wp:posOffset>
-                </wp:positionH>
-                <wp:positionV relativeFrom="paragraph">
-                  <wp:posOffset>424815</wp:posOffset>
-                </wp:positionV>
-                <wp:extent cx="408214" cy="299357"/>
-                <wp:effectExtent l="0" t="0" r="0" b="5715"/>
-                <wp:wrapNone/>
-                <wp:docPr id="15" name="Text Box 15"/>
-                <wp:cNvGraphicFramePr/>
-                <a:graphic xmlns:a="http://schemas.openxmlformats.org/drawingml/2006/main">
-                  <a:graphicData uri="http://schemas.microsoft.com/office/word/2010/wordprocessingShape">
-                    <wps:wsp>
-                      <wps:cNvSpPr txBox="1"/>
-                      <wps:spPr>
-                        <a:xfrm>
-                          <a:off x="0" y="0"/>
-                          <a:ext cx="408214" cy="299357"/>
-                        </a:xfrm>
-                        <a:prstGeom prst="rect">
-                          <a:avLst/>
-                        </a:prstGeom>
-                        <a:noFill/>
-                        <a:ln>
-                          <a:noFill/>
-                        </a:ln>
-                      </wps:spPr>
-                      <wps:txbx>
-                        <w:txbxContent>
-                          <w:p>
-                            <w:pPr>
-                              <w:jc w:val="center"/>
-                              <w:rPr>
-                                <w:rFonts w:ascii="Times New Roman" w:hAnsi="Times New Roman" w:cs="Times New Roman"/>
-                                <w:color w:val="FF0000"/>
-                                <w:sz w:val="24"/>
-                                <w:szCs w:val="24"/>
-                                <w14:shadow w14:blurRad="38100" w14:dist="19050" w14:dir="2700000" w14:sx="100000" w14:sy="100000" w14:kx="0" w14:ky="0" w14:algn="tl">
-                                  <w14:schemeClr w14:val="dk1">
-                                    <w14:alpha w14:val="60000"/>
-                                  </w14:schemeClr>
-                                </w14:shadow>
-                                <w14:textOutline w14:w="0" w14:cap="flat" w14:cmpd="sng" w14:algn="ctr">
-                                  <w14:noFill/>
-                                  <w14:prstDash w14:val="solid"/>
-                                  <w14:round/>
-                                </w14:textOutline>
-                              </w:rPr>
-                            </w:pPr>
-                            <w:r>
-                              <w:rPr>
-                                <w:rFonts w:ascii="Times New Roman" w:hAnsi="Times New Roman" w:cs="Times New Roman"/>
-                                <w:color w:val="FF0000"/>
-                                <w:sz w:val="24"/>
-                                <w:szCs w:val="24"/>
-                                <w14:shadow w14:blurRad="38100" w14:dist="19050" w14:dir="2700000" w14:sx="100000" w14:sy="100000" w14:kx="0" w14:ky="0" w14:algn="tl">
-                                  <w14:schemeClr w14:val="dk1">
-                                    <w14:alpha w14:val="60000"/>
-                                  </w14:schemeClr>
-                                </w14:shadow>
-                                <w14:textOutline w14:w="0" w14:cap="flat" w14:cmpd="sng" w14:algn="ctr">
-                                  <w14:noFill/>
-                                  <w14:prstDash w14:val="solid"/>
-                                  <w14:round/>
-                                </w14:textOutline>
-                              </w:rPr>
-                              <w:t>(</w:t>
-                            </w:r>
-                            <w:r>
-                              <w:rPr>
-                                <w:rFonts w:ascii="Times New Roman" w:hAnsi="Times New Roman" w:cs="Times New Roman"/>
-                                <w:color w:val="FF0000"/>
-                                <w:sz w:val="24"/>
-                                <w:szCs w:val="24"/>
-                                <w14:shadow w14:blurRad="38100" w14:dist="19050" w14:dir="2700000" w14:sx="100000" w14:sy="100000" w14:kx="0" w14:ky="0" w14:algn="tl">
-                                  <w14:schemeClr w14:val="dk1">
-                                    <w14:alpha w14:val="60000"/>
-                                  </w14:schemeClr>
-                                </w14:shadow>
-                                <w14:textOutline w14:w="0" w14:cap="flat" w14:cmpd="sng" w14:algn="ctr">
-                                  <w14:noFill/>
-                                  <w14:prstDash w14:val="solid"/>
-                                  <w14:round/>
-                                </w14:textOutline>
-                              </w:rPr>
-                              <w:t>2</w:t>
-                            </w:r>
-                            <w:r>
-                              <w:rPr>
-                                <w:rFonts w:ascii="Times New Roman" w:hAnsi="Times New Roman" w:cs="Times New Roman"/>
-                                <w:color w:val="FF0000"/>
-                                <w:sz w:val="24"/>
-                                <w:szCs w:val="24"/>
-                                <w14:shadow w14:blurRad="38100" w14:dist="19050" w14:dir="2700000" w14:sx="100000" w14:sy="100000" w14:kx="0" w14:ky="0" w14:algn="tl">
-                                  <w14:schemeClr w14:val="dk1">
-                                    <w14:alpha w14:val="60000"/>
-                                  </w14:schemeClr>
-                                </w14:shadow>
-                                <w14:textOutline w14:w="0" w14:cap="flat" w14:cmpd="sng" w14:algn="ctr">
-                                  <w14:noFill/>
-                                  <w14:prstDash w14:val="solid"/>
-                                  <w14:round/>
-                                </w14:textOutline>
-                              </w:rPr>
-                              <w:t>)</w:t>
-                            </w:r>
-                          </w:p>
-                          <w:p/>
-                        </w:txbxContent>
-                      </wps:txbx>
-                      <wps:bodyPr rot="0" spcFirstLastPara="0" vertOverflow="overflow" horzOverflow="overflow" vert="horz" wrap="square" lIns="91440" tIns="45720" rIns="91440" bIns="45720" numCol="1" spcCol="0" rtlCol="0" fromWordArt="0" anchor="t" anchorCtr="0" forceAA="0" compatLnSpc="1">
-                        <a:prstTxWarp prst="textNoShape">
-                          <a:avLst/>
-                        </a:prstTxWarp>
-                        <a:noAutofit/>
-                      </wps:bodyPr>
-                    </wps:wsp>
-                  </a:graphicData>
-                </a:graphic>
-                <wp14:sizeRelH relativeFrom="margin">
-                  <wp14:pctWidth>0</wp14:pctWidth>
-                </wp14:sizeRelH>
-                <wp14:sizeRelV relativeFrom="margin">
-                  <wp14:pctHeight>0</wp14:pctHeight>
-                </wp14:sizeRelV>
-              </wp:anchor>
-            </w:drawing>
-          </mc:Choice>
-          <mc:Fallback>
-            <w:pict>
-              <v:shape w14:anchorId="16A3A265" id="Text Box 15" o:spid="_x0000_s1038" type="#_x0000_t202" style="position:absolute;margin-left:175.8pt;margin-top:33.45pt;width:32.15pt;height:23.55pt;z-index:251684864;visibility:visible;mso-wrap-style:square;mso-width-percent:0;mso-height-percent:0;mso-wrap-distance-left:9pt;mso-wrap-distance-top:0;mso-wrap-distance-right:9pt;mso-wrap-distance-bottom:0;mso-position-horizontal:absolute;mso-position-horizontal-relative:margin;mso-position-vertical:absolute;mso-position-vertical-relative:text;mso-width-percent:0;mso-height-percent:0;mso-width-relative:margin;mso-height-relative:margin;v-text-anchor:top" o:gfxdata="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" filled="f" stroked="f">
-                <v:textbox>
-                  <w:txbxContent>
-                    <w:p>
-                      <w:pPr>
-                        <w:jc w:val="center"/>
-                        <w:rPr>
-                          <w:rFonts w:ascii="Times New Roman" w:hAnsi="Times New Roman" w:cs="Times New Roman"/>
-                          <w:color w:val="FF0000"/>
-                          <w:sz w:val="24"/>
-                          <w:szCs w:val="24"/>
-                          <w14:shadow w14:blurRad="38100" w14:dist="19050" w14:dir="2700000" w14:sx="100000" w14:sy="100000" w14:kx="0" w14:ky="0" w14:algn="tl">
-                            <w14:schemeClr w14:val="dk1">
-                              <w14:alpha w14:val="60000"/>
-                            </w14:schemeClr>
-                          </w14:shadow>
-                          <w14:textOutline w14:w="0" w14:cap="flat" w14:cmpd="sng" w14:algn="ctr">
-                            <w14:noFill/>
-                            <w14:prstDash w14:val="solid"/>
-                            <w14:round/>
-                          </w14:textOutline>
-                        </w:rPr>
-                      </w:pPr>
-                      <w:r>
-                        <w:rPr>
-                          <w:rFonts w:ascii="Times New Roman" w:hAnsi="Times New Roman" w:cs="Times New Roman"/>
-                          <w:color w:val="FF0000"/>
-                          <w:sz w:val="24"/>
-                          <w:szCs w:val="24"/>
-                          <w14:shadow w14:blurRad="38100" w14:dist="19050" w14:dir="2700000" w14:sx="100000" w14:sy="100000" w14:kx="0" w14:ky="0" w14:algn="tl">
-                            <w14:schemeClr w14:val="dk1">
-                              <w14:alpha w14:val="60000"/>
-                            </w14:schemeClr>
-                          </w14:shadow>
-                          <w14:textOutline w14:w="0" w14:cap="flat" w14:cmpd="sng" w14:algn="ctr">
-                            <w14:noFill/>
-                            <w14:prstDash w14:val="solid"/>
-                            <w14:round/>
-                          </w14:textOutline>
-                        </w:rPr>
-                        <w:t>(</w:t>
-                      </w:r>
-                      <w:r>
-                        <w:rPr>
-                          <w:rFonts w:ascii="Times New Roman" w:hAnsi="Times New Roman" w:cs="Times New Roman"/>
-                          <w:color w:val="FF0000"/>
-                          <w:sz w:val="24"/>
-                          <w:szCs w:val="24"/>
-                          <w14:shadow w14:blurRad="38100" w14:dist="19050" w14:dir="2700000" w14:sx="100000" w14:sy="100000" w14:kx="0" w14:ky="0" w14:algn="tl">
-                            <w14:schemeClr w14:val="dk1">
-                              <w14:alpha w14:val="60000"/>
-                            </w14:schemeClr>
-                          </w14:shadow>
-                          <w14:textOutline w14:w="0" w14:cap="flat" w14:cmpd="sng" w14:algn="ctr">
-                            <w14:noFill/>
-                            <w14:prstDash w14:val="solid"/>
-                            <w14:round/>
-                          </w14:textOutline>
-                        </w:rPr>
-                        <w:t>2</w:t>
                       </w:r>
                       <w:r>
                         <w:rPr>
@@ -3854,7 +4047,7 @@
           </mc:Choice>
           <mc:Fallback>
             <w:pict>
-              <v:shape w14:anchorId="31BFED83" id="Text Box 8" o:spid="_x0000_s1039" type="#_x0000_t202" style="position:absolute;margin-left:97.2pt;margin-top:26.1pt;width:32.15pt;height:23.55pt;z-index:251682816;visibility:visible;mso-wrap-style:square;mso-width-percent:0;mso-height-percent:0;mso-wrap-distance-left:9pt;mso-wrap-distance-top:0;mso-wrap-distance-right:9pt;mso-wrap-distance-bottom:0;mso-position-horizontal:absolute;mso-position-horizontal-relative:margin;mso-position-vertical:absolute;mso-position-vertical-relative:text;mso-width-percent:0;mso-height-percent:0;mso-width-relative:margin;mso-height-relative:margin;v-text-anchor:top" o:gfxdata="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" filled="f" stroked="f">
+              <v:shape w14:anchorId="31BFED83" id="Text Box 8" o:spid="_x0000_s1040" type="#_x0000_t202" style="position:absolute;margin-left:97.2pt;margin-top:26.1pt;width:32.15pt;height:23.55pt;z-index:251682816;visibility:visible;mso-wrap-style:square;mso-width-percent:0;mso-height-percent:0;mso-wrap-distance-left:9pt;mso-wrap-distance-top:0;mso-wrap-distance-right:9pt;mso-wrap-distance-bottom:0;mso-position-horizontal:absolute;mso-position-horizontal-relative:margin;mso-position-vertical:absolute;mso-position-vertical-relative:text;mso-width-percent:0;mso-height-percent:0;mso-width-relative:margin;mso-height-relative:margin;v-text-anchor:top" o:gfxdata="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" filled="f" stroked="f">
                 <v:textbox>
                   <w:txbxContent>
                     <w:p>
@@ -3951,10 +4144,10 @@
           <w:szCs w:val="26"/>
         </w:rPr>
         <w:drawing>
-          <wp:inline distT="0" distB="0" distL="0" distR="0" wp14:anchorId="66EE1A56" wp14:editId="26D92782">
-            <wp:extent cx="5943600" cy="3114675"/>
-            <wp:effectExtent l="0" t="0" r="0" b="9525"/>
-            <wp:docPr id="22" name="Picture 22" descr="Graphical user interface&#10;&#10;Description automatically generated"/>
+          <wp:inline distT="0" distB="0" distL="0" distR="0" wp14:anchorId="2C911392" wp14:editId="43A04E31">
+            <wp:extent cx="5943600" cy="3378200"/>
+            <wp:effectExtent l="0" t="0" r="0" b="0"/>
+            <wp:docPr id="2" name="Picture 2" descr="Graphical user interface&#10;&#10;Description automatically generated"/>
             <wp:cNvGraphicFramePr>
               <a:graphicFrameLocks xmlns:a="http://schemas.openxmlformats.org/drawingml/2006/main" noChangeAspect="1"/>
             </wp:cNvGraphicFramePr>
@@ -3962,7 +4155,7 @@
               <a:graphicData uri="http://schemas.openxmlformats.org/drawingml/2006/picture">
                 <pic:pic xmlns:pic="http://schemas.openxmlformats.org/drawingml/2006/picture">
                   <pic:nvPicPr>
-                    <pic:cNvPr id="22" name="Picture 22" descr="Graphical user interface&#10;&#10;Description automatically generated"/>
+                    <pic:cNvPr id="2" name="Picture 2" descr="Graphical user interface&#10;&#10;Description automatically generated"/>
                     <pic:cNvPicPr/>
                   </pic:nvPicPr>
                   <pic:blipFill>
@@ -3974,7 +4167,7 @@
                   <pic:spPr>
                     <a:xfrm>
                       <a:off x="0" y="0"/>
-                      <a:ext cx="5943600" cy="3114675"/>
+                      <a:ext cx="5943600" cy="3378200"/>
                     </a:xfrm>
                     <a:prstGeom prst="rect">
                       <a:avLst/>
@@ -4229,6 +4422,22 @@
         </w:rPr>
         <w:t>Chọn mã hạng khách hàng nếu cần thêm hoặc chỉnh sửa</w:t>
       </w:r>
+      <w:r>
+        <w:rPr>
+          <w:rFonts w:ascii="Times New Roman" w:hAnsi="Times New Roman" w:cs="Times New Roman"/>
+          <w:sz w:val="26"/>
+          <w:szCs w:val="26"/>
+        </w:rPr>
+        <w:t xml:space="preserve">. </w:t>
+      </w:r>
+      <w:r>
+        <w:rPr>
+          <w:rFonts w:ascii="Times New Roman" w:hAnsi="Times New Roman" w:cs="Times New Roman"/>
+          <w:sz w:val="26"/>
+          <w:szCs w:val="26"/>
+        </w:rPr>
+        <w:t>Nếu như chọn vào ô “Chọn tất cả” thì sẽ khuyến mãi theo từng chuyến bay cho khách hàng</w:t>
+      </w:r>
     </w:p>
     <w:p>
       <w:pPr>
@@ -4271,7 +4480,39 @@
           <w:sz w:val="26"/>
           <w:szCs w:val="26"/>
         </w:rPr>
-        <w:t>Nhập phần trăm khuyến mãi tương ứng với mã hạng dịch vụ và mã hạng khách hàng</w:t>
+        <w:t>Chọn mã chuyến bay nếu cần thêm hoặc chỉnh sửa</w:t>
+      </w:r>
+      <w:r>
+        <w:rPr>
+          <w:rFonts w:ascii="Times New Roman" w:hAnsi="Times New Roman" w:cs="Times New Roman"/>
+          <w:sz w:val="26"/>
+          <w:szCs w:val="26"/>
+        </w:rPr>
+        <w:t>.</w:t>
+      </w:r>
+      <w:r>
+        <w:rPr>
+          <w:rFonts w:ascii="Times New Roman" w:hAnsi="Times New Roman" w:cs="Times New Roman"/>
+          <w:sz w:val="26"/>
+          <w:szCs w:val="26"/>
+        </w:rPr>
+        <w:t xml:space="preserve"> </w:t>
+      </w:r>
+      <w:r>
+        <w:rPr>
+          <w:rFonts w:ascii="Times New Roman" w:hAnsi="Times New Roman" w:cs="Times New Roman"/>
+          <w:sz w:val="26"/>
+          <w:szCs w:val="26"/>
+        </w:rPr>
+        <w:t>N</w:t>
+      </w:r>
+      <w:r>
+        <w:rPr>
+          <w:rFonts w:ascii="Times New Roman" w:hAnsi="Times New Roman" w:cs="Times New Roman"/>
+          <w:sz w:val="26"/>
+          <w:szCs w:val="26"/>
+        </w:rPr>
+        <w:t>ếu như chọn vào ô “Chọn tất cả” thì sẽ khuyến mãi cho toàn bộ khách hàng dù là khách hàng có tài khoản hay không có tài khoản.</w:t>
       </w:r>
     </w:p>
     <w:p>
@@ -4293,7 +4534,7 @@
           <w:sz w:val="26"/>
           <w:szCs w:val="26"/>
         </w:rPr>
-        <w:t>Bấm nút này nếu cần thêm chi tiết khuyến mãi mới sau khi chọn đầy đủ thông tin trên</w:t>
+        <w:t>Nhập phần trăm khuyến mãi tương ứng với mã hạng dịch vụ và mã hạng khách hàng</w:t>
       </w:r>
     </w:p>
     <w:p>
@@ -4315,7 +4556,7 @@
           <w:sz w:val="26"/>
           <w:szCs w:val="26"/>
         </w:rPr>
-        <w:t>Bấm vào để xóa nếu thấy dư hoặc sai</w:t>
+        <w:t>Bấm nút này nếu cần thêm chi tiết khuyến mãi mới sau khi chọn đầy đủ thông tin trên</w:t>
       </w:r>
     </w:p>
     <w:p>
@@ -4337,6 +4578,29 @@
           <w:sz w:val="26"/>
           <w:szCs w:val="26"/>
         </w:rPr>
+        <w:t>Bấm vào để xóa nếu thấy dư hoặc sai</w:t>
+      </w:r>
+    </w:p>
+    <w:p>
+      <w:pPr>
+        <w:pStyle w:val="ListParagraph"/>
+        <w:numPr>
+          <w:ilvl w:val="0"/>
+          <w:numId w:val="1"/>
+        </w:numPr>
+        <w:rPr>
+          <w:rFonts w:ascii="Times New Roman" w:hAnsi="Times New Roman" w:cs="Times New Roman"/>
+          <w:sz w:val="26"/>
+          <w:szCs w:val="26"/>
+        </w:rPr>
+      </w:pPr>
+      <w:r>
+        <w:rPr>
+          <w:rFonts w:ascii="Times New Roman" w:hAnsi="Times New Roman" w:cs="Times New Roman"/>
+          <w:sz w:val="26"/>
+          <w:szCs w:val="26"/>
+        </w:rPr>
+        <w:lastRenderedPageBreak/>
         <w:t>Sau khi hoàn tất việc chỉnh sửa chương trình khuyến mãi thì chúng ta bấm nút này để hoàn thành</w:t>
       </w:r>
     </w:p>
@@ -4982,6 +5246,95 @@
       </w:rPr>
     </w:lvl>
   </w:abstractNum>
+  <w:abstractNum w:abstractNumId="6" w15:restartNumberingAfterBreak="0">
+    <w:nsid w:val="54532961"/>
+    <w:multiLevelType w:val="hybridMultilevel"/>
+    <w:tmpl w:val="3760BB84"/>
+    <w:lvl w:ilvl="0" w:tplc="28F83F7E">
+      <w:start w:val="1"/>
+      <w:numFmt w:val="decimal"/>
+      <w:lvlText w:val="(%1)"/>
+      <w:lvlJc w:val="left"/>
+      <w:pPr>
+        <w:ind w:left="720" w:hanging="360"/>
+      </w:pPr>
+      <w:rPr>
+        <w:rFonts w:hint="default"/>
+      </w:rPr>
+    </w:lvl>
+    <w:lvl w:ilvl="1" w:tplc="04090019" w:tentative="1">
+      <w:start w:val="1"/>
+      <w:numFmt w:val="lowerLetter"/>
+      <w:lvlText w:val="%2."/>
+      <w:lvlJc w:val="left"/>
+      <w:pPr>
+        <w:ind w:left="1440" w:hanging="360"/>
+      </w:pPr>
+    </w:lvl>
+    <w:lvl w:ilvl="2" w:tplc="0409001B" w:tentative="1">
+      <w:start w:val="1"/>
+      <w:numFmt w:val="lowerRoman"/>
+      <w:lvlText w:val="%3."/>
+      <w:lvlJc w:val="right"/>
+      <w:pPr>
+        <w:ind w:left="2160" w:hanging="180"/>
+      </w:pPr>
+    </w:lvl>
+    <w:lvl w:ilvl="3" w:tplc="0409000F" w:tentative="1">
+      <w:start w:val="1"/>
+      <w:numFmt w:val="decimal"/>
+      <w:lvlText w:val="%4."/>
+      <w:lvlJc w:val="left"/>
+      <w:pPr>
+        <w:ind w:left="2880" w:hanging="360"/>
+      </w:pPr>
+    </w:lvl>
+    <w:lvl w:ilvl="4" w:tplc="04090019" w:tentative="1">
+      <w:start w:val="1"/>
+      <w:numFmt w:val="lowerLetter"/>
+      <w:lvlText w:val="%5."/>
+      <w:lvlJc w:val="left"/>
+      <w:pPr>
+        <w:ind w:left="3600" w:hanging="360"/>
+      </w:pPr>
+    </w:lvl>
+    <w:lvl w:ilvl="5" w:tplc="0409001B" w:tentative="1">
+      <w:start w:val="1"/>
+      <w:numFmt w:val="lowerRoman"/>
+      <w:lvlText w:val="%6."/>
+      <w:lvlJc w:val="right"/>
+      <w:pPr>
+        <w:ind w:left="4320" w:hanging="180"/>
+      </w:pPr>
+    </w:lvl>
+    <w:lvl w:ilvl="6" w:tplc="0409000F" w:tentative="1">
+      <w:start w:val="1"/>
+      <w:numFmt w:val="decimal"/>
+      <w:lvlText w:val="%7."/>
+      <w:lvlJc w:val="left"/>
+      <w:pPr>
+        <w:ind w:left="5040" w:hanging="360"/>
+      </w:pPr>
+    </w:lvl>
+    <w:lvl w:ilvl="7" w:tplc="04090019" w:tentative="1">
+      <w:start w:val="1"/>
+      <w:numFmt w:val="lowerLetter"/>
+      <w:lvlText w:val="%8."/>
+      <w:lvlJc w:val="left"/>
+      <w:pPr>
+        <w:ind w:left="5760" w:hanging="360"/>
+      </w:pPr>
+    </w:lvl>
+    <w:lvl w:ilvl="8" w:tplc="0409001B" w:tentative="1">
+      <w:start w:val="1"/>
+      <w:numFmt w:val="lowerRoman"/>
+      <w:lvlText w:val="%9."/>
+      <w:lvlJc w:val="right"/>
+      <w:pPr>
+        <w:ind w:left="6480" w:hanging="180"/>
+      </w:pPr>
+    </w:lvl>
+  </w:abstractNum>
   <w:num w:numId="1">
     <w:abstractNumId w:val="2"/>
   </w:num>
@@ -4999,6 +5352,9 @@
   </w:num>
   <w:num w:numId="6">
     <w:abstractNumId w:val="1"/>
+  </w:num>
+  <w:num w:numId="7">
+    <w:abstractNumId w:val="6"/>
   </w:num>
 </w:numbering>
 </file>

</xml_diff>